<commit_message>
finished quickstart section 1.3 and started 1.4
</commit_message>
<xml_diff>
--- a/docs/source/images/anatomy.docx
+++ b/docs/source/images/anatomy.docx
@@ -2030,7 +2030,23 @@
                 <w:color w:val="404040" w:themeColor="text1" w:themeTint="BF"/>
                 <w:sz w:val="22"/>
               </w:rPr>
-              <w:t xml:space="preserve"> on a knowledge graph, containing comprehensive catalog or product data for example, to check the validity of each candidate response </w:t>
+              <w:t xml:space="preserve"> on a knowledge </w:t>
+            </w:r>
+            <w:r>
+              <w:rPr>
+                <w:rFonts w:ascii="Arial" w:hAnsi="Arial"/>
+                <w:color w:val="404040" w:themeColor="text1" w:themeTint="BF"/>
+                <w:sz w:val="22"/>
+              </w:rPr>
+              <w:t>base</w:t>
+            </w:r>
+            <w:r>
+              <w:rPr>
+                <w:rFonts w:ascii="Arial" w:hAnsi="Arial"/>
+                <w:color w:val="404040" w:themeColor="text1" w:themeTint="BF"/>
+                <w:sz w:val="22"/>
+              </w:rPr>
+              <w:t xml:space="preserve">, containing comprehensive catalog or product data for example, to check the validity of each candidate response </w:t>
             </w:r>
             <w:r>
               <w:rPr>
@@ -2436,15 +2452,79 @@
                 <w:color w:val="404040" w:themeColor="text1" w:themeTint="BF"/>
                 <w:sz w:val="22"/>
               </w:rPr>
-              <w:t xml:space="preserve"> formulates the response to return to the user</w:t>
-            </w:r>
-            <w:r>
-              <w:rPr>
-                <w:rFonts w:ascii="Arial" w:hAnsi="Arial"/>
-                <w:color w:val="404040" w:themeColor="text1" w:themeTint="BF"/>
-                <w:sz w:val="22"/>
-              </w:rPr>
-              <w:t xml:space="preserve"> for each stage in a conversational interaction. </w:t>
+              <w:t xml:space="preserve"> </w:t>
+            </w:r>
+            <w:r>
+              <w:rPr>
+                <w:rFonts w:ascii="Arial" w:hAnsi="Arial"/>
+                <w:color w:val="404040" w:themeColor="text1" w:themeTint="BF"/>
+                <w:sz w:val="22"/>
+              </w:rPr>
+              <w:t xml:space="preserve">tracks the context of a conversation across multiple interactions and </w:t>
+            </w:r>
+            <w:r>
+              <w:rPr>
+                <w:rFonts w:ascii="Arial" w:hAnsi="Arial"/>
+                <w:color w:val="404040" w:themeColor="text1" w:themeTint="BF"/>
+                <w:sz w:val="22"/>
+              </w:rPr>
+              <w:t xml:space="preserve">formulates the </w:t>
+            </w:r>
+            <w:r>
+              <w:rPr>
+                <w:rFonts w:ascii="Arial" w:hAnsi="Arial"/>
+                <w:color w:val="404040" w:themeColor="text1" w:themeTint="BF"/>
+                <w:sz w:val="22"/>
+              </w:rPr>
+              <w:t xml:space="preserve">appropriate </w:t>
+            </w:r>
+            <w:r>
+              <w:rPr>
+                <w:rFonts w:ascii="Arial" w:hAnsi="Arial"/>
+                <w:color w:val="404040" w:themeColor="text1" w:themeTint="BF"/>
+                <w:sz w:val="22"/>
+              </w:rPr>
+              <w:t>response to return to the user</w:t>
+            </w:r>
+            <w:r>
+              <w:rPr>
+                <w:rFonts w:ascii="Arial" w:hAnsi="Arial"/>
+                <w:color w:val="404040" w:themeColor="text1" w:themeTint="BF"/>
+                <w:sz w:val="22"/>
+              </w:rPr>
+              <w:t xml:space="preserve"> </w:t>
+            </w:r>
+            <w:r>
+              <w:rPr>
+                <w:rFonts w:ascii="Arial" w:hAnsi="Arial"/>
+                <w:color w:val="404040" w:themeColor="text1" w:themeTint="BF"/>
+                <w:sz w:val="22"/>
+              </w:rPr>
+              <w:t>at</w:t>
+            </w:r>
+            <w:r>
+              <w:rPr>
+                <w:rFonts w:ascii="Arial" w:hAnsi="Arial"/>
+                <w:color w:val="404040" w:themeColor="text1" w:themeTint="BF"/>
+                <w:sz w:val="22"/>
+              </w:rPr>
+              <w:t xml:space="preserve"> each stage </w:t>
+            </w:r>
+            <w:r>
+              <w:rPr>
+                <w:rFonts w:ascii="Arial" w:hAnsi="Arial"/>
+                <w:color w:val="404040" w:themeColor="text1" w:themeTint="BF"/>
+                <w:sz w:val="22"/>
+              </w:rPr>
+              <w:t>of the conversation</w:t>
+            </w:r>
+            <w:r>
+              <w:rPr>
+                <w:rFonts w:ascii="Arial" w:hAnsi="Arial"/>
+                <w:color w:val="404040" w:themeColor="text1" w:themeTint="BF"/>
+                <w:sz w:val="22"/>
+              </w:rPr>
+              <w:t xml:space="preserve">. </w:t>
             </w:r>
             <w:r>
               <w:rPr>
@@ -2454,8 +2534,6 @@
               </w:rPr>
               <w:t xml:space="preserve">The response includes the natural language reply as well as other interactive </w:t>
             </w:r>
-            <w:bookmarkStart w:id="0" w:name="_GoBack"/>
-            <w:bookmarkEnd w:id="0"/>
             <w:r>
               <w:rPr>
                 <w:rFonts w:ascii="Arial" w:hAnsi="Arial"/>
@@ -2471,38 +2549,6 @@
                 <w:sz w:val="22"/>
               </w:rPr>
               <w:t xml:space="preserve">. </w:t>
-            </w:r>
-            <w:r>
-              <w:rPr>
-                <w:rFonts w:ascii="Arial" w:hAnsi="Arial"/>
-                <w:color w:val="404040" w:themeColor="text1" w:themeTint="BF"/>
-                <w:sz w:val="22"/>
-              </w:rPr>
-              <w:t xml:space="preserve">This component </w:t>
-            </w:r>
-            <w:r>
-              <w:rPr>
-                <w:rFonts w:ascii="Arial" w:hAnsi="Arial"/>
-                <w:color w:val="404040" w:themeColor="text1" w:themeTint="BF"/>
-                <w:sz w:val="22"/>
-              </w:rPr>
-              <w:t>keeps track of context across</w:t>
-            </w:r>
-            <w:r>
-              <w:rPr>
-                <w:rFonts w:ascii="Arial" w:hAnsi="Arial"/>
-                <w:color w:val="404040" w:themeColor="text1" w:themeTint="BF"/>
-                <w:sz w:val="22"/>
-              </w:rPr>
-              <w:t xml:space="preserve"> </w:t>
-            </w:r>
-            <w:r>
-              <w:rPr>
-                <w:rFonts w:ascii="Arial" w:hAnsi="Arial"/>
-                <w:color w:val="404040" w:themeColor="text1" w:themeTint="BF"/>
-                <w:sz w:val="22"/>
-              </w:rPr>
-              <w:t>multi-stage interactions.</w:t>
             </w:r>
           </w:p>
         </w:tc>
@@ -2701,47 +2747,7 @@
                 <w:color w:val="404040" w:themeColor="text1" w:themeTint="BF"/>
                 <w:sz w:val="22"/>
               </w:rPr>
-              <w:t>read aloud to the user. Most</w:t>
-            </w:r>
-            <w:r>
-              <w:rPr>
-                <w:rFonts w:ascii="Arial" w:hAnsi="Arial"/>
-                <w:color w:val="404040" w:themeColor="text1" w:themeTint="BF"/>
-                <w:sz w:val="22"/>
-              </w:rPr>
-              <w:t xml:space="preserve"> major OS platforms </w:t>
-            </w:r>
-            <w:r>
-              <w:rPr>
-                <w:rFonts w:ascii="Arial" w:hAnsi="Arial"/>
-                <w:color w:val="404040" w:themeColor="text1" w:themeTint="BF"/>
-                <w:sz w:val="22"/>
-              </w:rPr>
-              <w:t xml:space="preserve">and devices </w:t>
-            </w:r>
-            <w:r>
-              <w:rPr>
-                <w:rFonts w:ascii="Arial" w:hAnsi="Arial"/>
-                <w:color w:val="404040" w:themeColor="text1" w:themeTint="BF"/>
-                <w:sz w:val="22"/>
-              </w:rPr>
-              <w:t>provide built-in</w:t>
-            </w:r>
-            <w:r>
-              <w:rPr>
-                <w:rFonts w:ascii="Arial" w:hAnsi="Arial"/>
-                <w:color w:val="404040" w:themeColor="text1" w:themeTint="BF"/>
-                <w:sz w:val="22"/>
-              </w:rPr>
-              <w:t xml:space="preserve"> text-to-speech capabilities.</w:t>
-            </w:r>
-            <w:r>
-              <w:rPr>
-                <w:rFonts w:ascii="Arial" w:hAnsi="Arial"/>
-                <w:color w:val="404040" w:themeColor="text1" w:themeTint="BF"/>
-                <w:sz w:val="22"/>
-              </w:rPr>
-              <w:t xml:space="preserve"> </w:t>
+              <w:t xml:space="preserve">read aloud to the user. Most major OS platforms and devices provide built-in text-to-speech capabilities. </w:t>
             </w:r>
           </w:p>
         </w:tc>
@@ -2773,13 +2779,15 @@
         </w:tc>
       </w:tr>
     </w:tbl>
-    <w:p/>
+    <w:p>
+      <w:bookmarkStart w:id="0" w:name="_GoBack"/>
+      <w:bookmarkEnd w:id="0"/>
+    </w:p>
     <w:sectPr>
       <w:pgSz w:w="11900" w:h="16820"/>
       <w:pgMar w:top="288" w:right="1440" w:bottom="288" w:left="1440" w:header="720" w:footer="720" w:gutter="0"/>
       <w:cols w:space="720"/>
       <w:docGrid w:linePitch="360"/>
-      <w:printerSettings r:id="rId6"/>
     </w:sectPr>
   </w:body>
 </w:document>

</xml_diff>